<commit_message>
União dos datasets add
</commit_message>
<xml_diff>
--- a/sistema/documentação/levantamento-inicial-de-requisitos.docx
+++ b/sistema/documentação/levantamento-inicial-de-requisitos.docx
@@ -255,6 +255,35 @@
           <w:iCs/>
         </w:rPr>
         <w:t>cluster</w:t>
+      </w:r>
+    </w:p>
+    <w:p>
+      <w:pPr>
+        <w:pStyle w:val="PargrafodaLista"/>
+        <w:numPr>
+          <w:ilvl w:val="0"/>
+          <w:numId w:val="2"/>
+        </w:numPr>
+        <w:rPr>
+          <w:b/>
+          <w:bCs/>
+        </w:rPr>
+      </w:pPr>
+      <w:r>
+        <w:t xml:space="preserve">O sistema deve permitir o </w:t>
+      </w:r>
+      <w:r>
+        <w:rPr>
+          <w:i/>
+          <w:iCs/>
+        </w:rPr>
+        <w:t>upload</w:t>
+      </w:r>
+      <w:r>
+        <w:t xml:space="preserve"> de um arquivo .csv e a partir dele </w:t>
+      </w:r>
+      <w:r>
+        <w:t>realizar a clusterização dos dados</w:t>
       </w:r>
     </w:p>
     <w:p>

</xml_diff>

<commit_message>
Dataset add e notebook atualizado
</commit_message>
<xml_diff>
--- a/sistema/documentação/levantamento-inicial-de-requisitos.docx
+++ b/sistema/documentação/levantamento-inicial-de-requisitos.docx
@@ -284,6 +284,22 @@
       </w:r>
       <w:r>
         <w:t>realizar a clusterização dos dados</w:t>
+      </w:r>
+    </w:p>
+    <w:p>
+      <w:pPr>
+        <w:pStyle w:val="PargrafodaLista"/>
+        <w:numPr>
+          <w:ilvl w:val="0"/>
+          <w:numId w:val="2"/>
+        </w:numPr>
+        <w:rPr>
+          <w:b/>
+          <w:bCs/>
+        </w:rPr>
+      </w:pPr>
+      <w:r>
+        <w:t>O sistema deve permitir a geração de gráficos para o usuário (mapa de calor de acordo com o número de propriedades da cidade...)</w:t>
       </w:r>
     </w:p>
     <w:p>

</xml_diff>

<commit_message>
Documentation and backend updated
</commit_message>
<xml_diff>
--- a/sistema/documentação/levantamento-inicial-de-requisitos.docx
+++ b/sistema/documentação/levantamento-inicial-de-requisitos.docx
@@ -328,21 +328,6 @@
     </w:p>
     <w:p>
       <w:pPr>
-        <w:rPr>
-          <w:b/>
-          <w:bCs/>
-        </w:rPr>
-      </w:pPr>
-      <w:r>
-        <w:rPr>
-          <w:b/>
-          <w:bCs/>
-        </w:rPr>
-        <w:t>Requisitos não-funcionais:</w:t>
-      </w:r>
-    </w:p>
-    <w:p>
-      <w:pPr>
         <w:pStyle w:val="PargrafodaLista"/>
         <w:numPr>
           <w:ilvl w:val="0"/>
@@ -354,17 +339,22 @@
         </w:rPr>
       </w:pPr>
       <w:r>
-        <w:t xml:space="preserve">O sistema deve utilizar o </w:t>
-      </w:r>
-      <w:r>
-        <w:rPr>
-          <w:i/>
-          <w:iCs/>
-        </w:rPr>
-        <w:t xml:space="preserve">Design System </w:t>
-      </w:r>
-      <w:r>
-        <w:t>do Governo Federal</w:t>
+        <w:t>O sistema deve ser capaz de gerar relatórios</w:t>
+      </w:r>
+    </w:p>
+    <w:p>
+      <w:pPr>
+        <w:rPr>
+          <w:b/>
+          <w:bCs/>
+        </w:rPr>
+      </w:pPr>
+      <w:r>
+        <w:rPr>
+          <w:b/>
+          <w:bCs/>
+        </w:rPr>
+        <w:t>Requisitos não-funcionais:</w:t>
       </w:r>
     </w:p>
     <w:p>
@@ -380,7 +370,75 @@
         </w:rPr>
       </w:pPr>
       <w:r>
+        <w:t xml:space="preserve">O sistema deve utilizar o </w:t>
+      </w:r>
+      <w:r>
+        <w:rPr>
+          <w:i/>
+          <w:iCs/>
+        </w:rPr>
+        <w:t xml:space="preserve">Design System </w:t>
+      </w:r>
+      <w:r>
+        <w:t>do Governo Federal</w:t>
+      </w:r>
+    </w:p>
+    <w:p>
+      <w:pPr>
+        <w:pStyle w:val="PargrafodaLista"/>
+        <w:numPr>
+          <w:ilvl w:val="0"/>
+          <w:numId w:val="2"/>
+        </w:numPr>
+        <w:rPr>
+          <w:b/>
+          <w:bCs/>
+        </w:rPr>
+      </w:pPr>
+      <w:r>
         <w:t>O sistema deve utilizar container Docker</w:t>
+      </w:r>
+    </w:p>
+    <w:p>
+      <w:pPr>
+        <w:pStyle w:val="PargrafodaLista"/>
+        <w:numPr>
+          <w:ilvl w:val="0"/>
+          <w:numId w:val="2"/>
+        </w:numPr>
+        <w:rPr>
+          <w:b/>
+          <w:bCs/>
+        </w:rPr>
+      </w:pPr>
+      <w:r>
+        <w:t>O sistema deve gerar os relatórios no formato .pdf</w:t>
+      </w:r>
+    </w:p>
+    <w:p>
+      <w:pPr>
+        <w:pStyle w:val="PargrafodaLista"/>
+        <w:numPr>
+          <w:ilvl w:val="0"/>
+          <w:numId w:val="2"/>
+        </w:numPr>
+        <w:rPr>
+          <w:b/>
+          <w:bCs/>
+        </w:rPr>
+      </w:pPr>
+      <w:r>
+        <w:t xml:space="preserve">O sistema deve utilizar o </w:t>
+      </w:r>
+      <w:r>
+        <w:rPr>
+          <w:i/>
+          <w:iCs/>
+        </w:rPr>
+        <w:t xml:space="preserve">framework </w:t>
+      </w:r>
+      <w:r>
+        <w:t>Vue.js</w:t>
       </w:r>
     </w:p>
     <w:p>

</xml_diff>

<commit_message>
Associate each city and properties with your respective cluster
</commit_message>
<xml_diff>
--- a/sistema/documentação/levantamento-inicial-de-requisitos.docx
+++ b/sistema/documentação/levantamento-inicial-de-requisitos.docx
@@ -223,7 +223,13 @@
         <w:t xml:space="preserve"> </w:t>
       </w:r>
       <w:r>
-        <w:t xml:space="preserve">de cidades </w:t>
+        <w:t>d</w:t>
+      </w:r>
+      <w:r>
+        <w:t>as</w:t>
+      </w:r>
+      <w:r>
+        <w:t xml:space="preserve"> cidades </w:t>
       </w:r>
     </w:p>
     <w:p>
@@ -466,12 +472,28 @@
       <w:r>
         <w:t xml:space="preserve"> utilizando </w:t>
       </w:r>
+      <w:proofErr w:type="gramStart"/>
       <w:r>
         <w:rPr>
           <w:i/>
           <w:iCs/>
         </w:rPr>
-        <w:t>Python(Flask/ Jinja2)</w:t>
+        <w:t>Python</w:t>
+      </w:r>
+      <w:r>
+        <w:rPr>
+          <w:i/>
+          <w:iCs/>
+        </w:rPr>
+        <w:t>(</w:t>
+      </w:r>
+      <w:proofErr w:type="gramEnd"/>
+      <w:r>
+        <w:rPr>
+          <w:i/>
+          <w:iCs/>
+        </w:rPr>
+        <w:t>Flask/ Jinja2)</w:t>
       </w:r>
     </w:p>
     <w:p>

</xml_diff>